<commit_message>
chore(playground): add table in markdown
</commit_message>
<xml_diff>
--- a/playground/My document.docx
+++ b/playground/My document.docx
@@ -3,6 +3,48 @@
 <w:document xmlns:wpc="http://schemas.microsoft.com/office/word/2010/wordprocessingCanvas" xmlns:mc="http://schemas.openxmlformats.org/markup-compatibility/2006" xmlns:o="urn:schemas-microsoft-com:office:office" xmlns:r="http://schemas.openxmlformats.org/officeDocument/2006/relationships" xmlns:m="http://schemas.openxmlformats.org/officeDocument/2006/math" xmlns:v="urn:schemas-microsoft-com:vml" xmlns:wp14="http://schemas.microsoft.com/office/word/2010/wordprocessingDrawing" xmlns:wp="http://schemas.openxmlformats.org/drawingml/2006/wordprocessingDrawing" xmlns:w10="urn:schemas-microsoft-com:office:word" xmlns:w="http://schemas.openxmlformats.org/wordprocessingml/2006/main" xmlns:w14="http://schemas.microsoft.com/office/word/2010/wordml" xmlns:w15="http://schemas.microsoft.com/office/word/2012/wordml" xmlns:wpg="http://schemas.microsoft.com/office/word/2010/wordprocessingGroup" xmlns:wpi="http://schemas.microsoft.com/office/word/2010/wordprocessingInk" xmlns:wne="http://schemas.microsoft.com/office/word/2006/wordml" xmlns:wps="http://schemas.microsoft.com/office/word/2010/wordprocessingShape" mc:Ignorable="w14 w15 wp14">
   <w:background/>
   <w:body>
+    <w:p>
+      <w:pPr>
+        <w:jc w:val="center"/>
+      </w:pPr>
+      <w:r>
+        <w:t xml:space="preserve">Contents</w:t>
+      </w:r>
+    </w:p>
+    <w:sdt>
+      <w:sdtPr>
+        <w:alias w:val="TOC"/>
+      </w:sdtPr>
+      <w:sdtContent>
+        <w:p>
+          <w:r>
+            <w:fldChar w:fldCharType="begin" w:dirty="true"/>
+            <w:instrText xml:space="preserve">TOC \f "Contents" \h \o "1-3" \t "heading1,1,heading2,2,heading3,3,heading4,4,heading5,5,heading6,6" \u</w:instrText>
+            <w:fldChar w:fldCharType="separate"/>
+          </w:r>
+        </w:p>
+        <w:p>
+          <w:r>
+            <w:fldChar w:fldCharType="end"/>
+          </w:r>
+        </w:p>
+      </w:sdtContent>
+    </w:sdt>
+    <w:p>
+      <w:pPr>
+        <w:sectPr>
+          <w:headerReference w:type="default" r:id="rId5"/>
+          <w:headerReference w:type="even" r:id="rId6"/>
+          <w:footerReference w:type="default" r:id="rId7"/>
+          <w:footerReference w:type="even" r:id="rId8"/>
+          <w:type w:val="nextPage"/>
+          <w:pgSz w:w="11906" w:h="16838" w:orient="portrait"/>
+          <w:pgMar w:top="1440" w:right="1800" w:bottom="1440" w:left="1800" w:header="708" w:footer="708" w:gutter="0"/>
+          <w:pgNumType/>
+          <w:docGrid w:linePitch="360"/>
+        </w:sectPr>
+      </w:pPr>
+    </w:p>
     <w:p>
       <w:pPr>
         <w:pStyle w:val="Heading1"/>
@@ -48,7 +90,7 @@
                     </pic:cNvPicPr>
                   </pic:nvPicPr>
                   <pic:blipFill>
-                    <a:blip r:embed="rId13" cstate="none"/>
+                    <a:blip r:embed="rId17" cstate="none"/>
                     <a:srcRect/>
                     <a:stretch>
                       <a:fillRect/>
@@ -106,6 +148,81 @@
         <w:t xml:space="preserve">444</w:t>
       </w:r>
     </w:p>
+    <w:tbl>
+      <w:tblPr>
+        <w:tblStyle w:val="table"/>
+        <w:tblW w:type="auto" w:w="100"/>
+        <w:tblBorders>
+          <w:top w:val="single" w:color="auto" w:sz="4"/>
+          <w:left w:val="single" w:color="auto" w:sz="4"/>
+          <w:bottom w:val="single" w:color="auto" w:sz="4"/>
+          <w:right w:val="single" w:color="auto" w:sz="4"/>
+          <w:insideH w:val="single" w:color="auto" w:sz="4"/>
+          <w:insideV w:val="single" w:color="auto" w:sz="4"/>
+        </w:tblBorders>
+      </w:tblPr>
+      <w:tblGrid>
+        <w:gridCol w:w="100"/>
+        <w:gridCol w:w="100"/>
+      </w:tblGrid>
+      <w:tr/>
+      <w:tr>
+        <w:tc>
+          <w:tcPr>
+            <w:tcW w:type="pct" w:w="0.5%"/>
+          </w:tcPr>
+          <w:p>
+            <w:pPr>
+              <w:pStyle w:val="table"/>
+            </w:pPr>
+            <w:r>
+              <w:t xml:space="preserve">h1</w:t>
+            </w:r>
+          </w:p>
+        </w:tc>
+        <w:tc>
+          <w:tcPr>
+            <w:tcW w:type="pct" w:w="0.5%"/>
+          </w:tcPr>
+          <w:p>
+            <w:pPr>
+              <w:pStyle w:val="table"/>
+            </w:pPr>
+            <w:r>
+              <w:t xml:space="preserve">h2</w:t>
+            </w:r>
+          </w:p>
+        </w:tc>
+      </w:tr>
+      <w:tr>
+        <w:tc>
+          <w:tcPr>
+            <w:tcW w:type="pct" w:w="0.5%"/>
+          </w:tcPr>
+          <w:p>
+            <w:pPr>
+              <w:pStyle w:val="table"/>
+            </w:pPr>
+            <w:r>
+              <w:t xml:space="preserve">b1</w:t>
+            </w:r>
+          </w:p>
+        </w:tc>
+        <w:tc>
+          <w:tcPr>
+            <w:tcW w:type="pct" w:w="0.5%"/>
+          </w:tcPr>
+          <w:p>
+            <w:pPr>
+              <w:pStyle w:val="table"/>
+            </w:pPr>
+            <w:r>
+              <w:t xml:space="preserve">b2</w:t>
+            </w:r>
+          </w:p>
+        </w:tc>
+      </w:tr>
+    </w:tbl>
     <w:p>
       <w:pPr>
         <w:pStyle w:val="list"/>
@@ -241,10 +358,10 @@
     <w:p>
       <w:pPr>
         <w:sectPr>
-          <w:headerReference w:type="default" r:id="rId5"/>
-          <w:headerReference w:type="even" r:id="rId6"/>
-          <w:footerReference w:type="default" r:id="rId7"/>
-          <w:footerReference w:type="even" r:id="rId8"/>
+          <w:headerReference w:type="default" r:id="rId9"/>
+          <w:headerReference w:type="even" r:id="rId10"/>
+          <w:footerReference w:type="default" r:id="rId11"/>
+          <w:footerReference w:type="even" r:id="rId12"/>
           <w:type w:val="nextPage"/>
           <w:pgSz w:w="11906" w:h="16838" w:orient="portrait"/>
           <w:pgMar w:top="1440" w:right="1800" w:bottom="1440" w:left="1800" w:header="708" w:footer="708" w:gutter="0"/>
@@ -271,10 +388,10 @@
       </w:r>
     </w:p>
     <w:sectPr>
-      <w:headerReference w:type="default" r:id="rId9"/>
-      <w:headerReference w:type="even" r:id="rId10"/>
-      <w:footerReference w:type="default" r:id="rId11"/>
-      <w:footerReference w:type="even" r:id="rId12"/>
+      <w:headerReference w:type="default" r:id="rId13"/>
+      <w:headerReference w:type="even" r:id="rId14"/>
+      <w:footerReference w:type="default" r:id="rId15"/>
+      <w:footerReference w:type="even" r:id="rId16"/>
       <w:type w:val="nextPage"/>
       <w:pgSz w:w="11906" w:h="16838" w:orient="portrait"/>
       <w:pgMar w:top="1440" w:right="1800" w:bottom="1440" w:left="1800" w:header="708" w:footer="708" w:gutter="0"/>
@@ -349,6 +466,38 @@
 </w:ftr>
 </file>
 
+<file path=word/footer5.xml><?xml version="1.0" encoding="utf-8"?>
+<w:ftr xmlns:wpc="http://schemas.microsoft.com/office/word/2010/wordprocessingCanvas" xmlns:mc="http://schemas.openxmlformats.org/markup-compatibility/2006" xmlns:o="urn:schemas-microsoft-com:office:office" xmlns:r="http://schemas.openxmlformats.org/officeDocument/2006/relationships" xmlns:m="http://schemas.openxmlformats.org/officeDocument/2006/math" xmlns:v="urn:schemas-microsoft-com:vml" xmlns:wp14="http://schemas.microsoft.com/office/word/2010/wordprocessingDrawing" xmlns:wp="http://schemas.openxmlformats.org/drawingml/2006/wordprocessingDrawing" xmlns:w10="urn:schemas-microsoft-com:office:word" xmlns:w="http://schemas.openxmlformats.org/wordprocessingml/2006/main" xmlns:w14="http://schemas.microsoft.com/office/word/2010/wordml" xmlns:w15="http://schemas.microsoft.com/office/word/2012/wordml" xmlns:wpg="http://schemas.microsoft.com/office/word/2010/wordprocessingGroup" xmlns:wpi="http://schemas.microsoft.com/office/word/2010/wordprocessingInk" xmlns:wne="http://schemas.microsoft.com/office/word/2006/wordml" xmlns:wps="http://schemas.microsoft.com/office/word/2010/wordprocessingShape">
+  <w:p>
+    <w:pPr>
+      <w:pStyle w:val="footer"/>
+    </w:pPr>
+    <w:r>
+      <w:fldChar w:fldCharType="begin"/>
+      <w:instrText xml:space="preserve">PAGE</w:instrText>
+      <w:fldChar w:fldCharType="separate"/>
+      <w:fldChar w:fldCharType="end"/>
+    </w:r>
+  </w:p>
+</w:ftr>
+</file>
+
+<file path=word/footer6.xml><?xml version="1.0" encoding="utf-8"?>
+<w:ftr xmlns:wpc="http://schemas.microsoft.com/office/word/2010/wordprocessingCanvas" xmlns:mc="http://schemas.openxmlformats.org/markup-compatibility/2006" xmlns:o="urn:schemas-microsoft-com:office:office" xmlns:r="http://schemas.openxmlformats.org/officeDocument/2006/relationships" xmlns:m="http://schemas.openxmlformats.org/officeDocument/2006/math" xmlns:v="urn:schemas-microsoft-com:vml" xmlns:wp14="http://schemas.microsoft.com/office/word/2010/wordprocessingDrawing" xmlns:wp="http://schemas.openxmlformats.org/drawingml/2006/wordprocessingDrawing" xmlns:w10="urn:schemas-microsoft-com:office:word" xmlns:w="http://schemas.openxmlformats.org/wordprocessingml/2006/main" xmlns:w14="http://schemas.microsoft.com/office/word/2010/wordml" xmlns:w15="http://schemas.microsoft.com/office/word/2012/wordml" xmlns:wpg="http://schemas.microsoft.com/office/word/2010/wordprocessingGroup" xmlns:wpi="http://schemas.microsoft.com/office/word/2010/wordprocessingInk" xmlns:wne="http://schemas.microsoft.com/office/word/2006/wordml" xmlns:wps="http://schemas.microsoft.com/office/word/2010/wordprocessingShape">
+  <w:p>
+    <w:pPr>
+      <w:pStyle w:val="footer"/>
+    </w:pPr>
+    <w:r>
+      <w:fldChar w:fldCharType="begin"/>
+      <w:instrText xml:space="preserve">PAGE</w:instrText>
+      <w:fldChar w:fldCharType="separate"/>
+      <w:fldChar w:fldCharType="end"/>
+    </w:r>
+  </w:p>
+</w:ftr>
+</file>
+
 <file path=word/footnotes.xml><?xml version="1.0" encoding="utf-8"?>
 <w:footnotes xmlns:wpc="http://schemas.microsoft.com/office/word/2010/wordprocessingCanvas" xmlns:mc="http://schemas.openxmlformats.org/markup-compatibility/2006" xmlns:o="urn:schemas-microsoft-com:office:office" xmlns:r="http://schemas.openxmlformats.org/officeDocument/2006/relationships" xmlns:m="http://schemas.openxmlformats.org/officeDocument/2006/math" xmlns:v="urn:schemas-microsoft-com:vml" xmlns:wp14="http://schemas.microsoft.com/office/word/2010/wordprocessingDrawing" xmlns:wp="http://schemas.openxmlformats.org/drawingml/2006/wordprocessingDrawing" xmlns:w10="urn:schemas-microsoft-com:office:word" xmlns:w="http://schemas.openxmlformats.org/wordprocessingml/2006/main" xmlns:w14="http://schemas.microsoft.com/office/word/2010/wordml" xmlns:w15="http://schemas.microsoft.com/office/word/2012/wordml" xmlns:wpg="http://schemas.microsoft.com/office/word/2010/wordprocessingGroup" xmlns:wpi="http://schemas.microsoft.com/office/word/2010/wordprocessingInk" xmlns:wne="http://schemas.microsoft.com/office/word/2006/wordml" xmlns:wps="http://schemas.microsoft.com/office/word/2010/wordprocessingShape" mc:Ignorable="w14 w15 wp14">
   <w:footnote w:type="separator" w:id="-1">
@@ -435,6 +584,38 @@
 </file>
 
 <file path=word/header4.xml><?xml version="1.0" encoding="utf-8"?>
+<w:hdr xmlns:wpc="http://schemas.microsoft.com/office/word/2010/wordprocessingCanvas" xmlns:mc="http://schemas.openxmlformats.org/markup-compatibility/2006" xmlns:o="urn:schemas-microsoft-com:office:office" xmlns:r="http://schemas.openxmlformats.org/officeDocument/2006/relationships" xmlns:m="http://schemas.openxmlformats.org/officeDocument/2006/math" xmlns:v="urn:schemas-microsoft-com:vml" xmlns:wp14="http://schemas.microsoft.com/office/word/2010/wordprocessingDrawing" xmlns:wp="http://schemas.openxmlformats.org/drawingml/2006/wordprocessingDrawing" xmlns:w10="urn:schemas-microsoft-com:office:word" xmlns:w="http://schemas.openxmlformats.org/wordprocessingml/2006/main" xmlns:w14="http://schemas.microsoft.com/office/word/2010/wordml" xmlns:w15="http://schemas.microsoft.com/office/word/2012/wordml" xmlns:wpg="http://schemas.microsoft.com/office/word/2010/wordprocessingGroup" xmlns:wpi="http://schemas.microsoft.com/office/word/2010/wordprocessingInk" xmlns:wne="http://schemas.microsoft.com/office/word/2006/wordml" xmlns:wps="http://schemas.microsoft.com/office/word/2010/wordprocessingShape" xmlns:cx="http://schemas.microsoft.com/office/drawing/2014/chartex" xmlns:cx1="http://schemas.microsoft.com/office/drawing/2015/9/8/chartex" xmlns:cx2="http://schemas.microsoft.com/office/drawing/2015/10/21/chartex" xmlns:cx3="http://schemas.microsoft.com/office/drawing/2016/5/9/chartex" xmlns:cx4="http://schemas.microsoft.com/office/drawing/2016/5/10/chartex" xmlns:cx5="http://schemas.microsoft.com/office/drawing/2016/5/11/chartex" xmlns:cx6="http://schemas.microsoft.com/office/drawing/2016/5/12/chartex" xmlns:cx7="http://schemas.microsoft.com/office/drawing/2016/5/13/chartex" xmlns:cx8="http://schemas.microsoft.com/office/drawing/2016/5/14/chartex" xmlns:w16cid="http://schemas.microsoft.com/office/word/2016/wordml/cid" xmlns:w16se="http://schemas.microsoft.com/office/word/2015/wordml/symex">
+  <w:p>
+    <w:pPr>
+      <w:pStyle w:val="header"/>
+      <w:pBdr>
+        <w:bottom w:val="single" w:color="auto" w:sz="6"/>
+      </w:pBdr>
+    </w:pPr>
+    <w:r>
+      <w:t xml:space="preserve">222</w:t>
+    </w:r>
+  </w:p>
+</w:hdr>
+</file>
+
+<file path=word/header5.xml><?xml version="1.0" encoding="utf-8"?>
+<w:hdr xmlns:wpc="http://schemas.microsoft.com/office/word/2010/wordprocessingCanvas" xmlns:mc="http://schemas.openxmlformats.org/markup-compatibility/2006" xmlns:o="urn:schemas-microsoft-com:office:office" xmlns:r="http://schemas.openxmlformats.org/officeDocument/2006/relationships" xmlns:m="http://schemas.openxmlformats.org/officeDocument/2006/math" xmlns:v="urn:schemas-microsoft-com:vml" xmlns:wp14="http://schemas.microsoft.com/office/word/2010/wordprocessingDrawing" xmlns:wp="http://schemas.openxmlformats.org/drawingml/2006/wordprocessingDrawing" xmlns:w10="urn:schemas-microsoft-com:office:word" xmlns:w="http://schemas.openxmlformats.org/wordprocessingml/2006/main" xmlns:w14="http://schemas.microsoft.com/office/word/2010/wordml" xmlns:w15="http://schemas.microsoft.com/office/word/2012/wordml" xmlns:wpg="http://schemas.microsoft.com/office/word/2010/wordprocessingGroup" xmlns:wpi="http://schemas.microsoft.com/office/word/2010/wordprocessingInk" xmlns:wne="http://schemas.microsoft.com/office/word/2006/wordml" xmlns:wps="http://schemas.microsoft.com/office/word/2010/wordprocessingShape" xmlns:cx="http://schemas.microsoft.com/office/drawing/2014/chartex" xmlns:cx1="http://schemas.microsoft.com/office/drawing/2015/9/8/chartex" xmlns:cx2="http://schemas.microsoft.com/office/drawing/2015/10/21/chartex" xmlns:cx3="http://schemas.microsoft.com/office/drawing/2016/5/9/chartex" xmlns:cx4="http://schemas.microsoft.com/office/drawing/2016/5/10/chartex" xmlns:cx5="http://schemas.microsoft.com/office/drawing/2016/5/11/chartex" xmlns:cx6="http://schemas.microsoft.com/office/drawing/2016/5/12/chartex" xmlns:cx7="http://schemas.microsoft.com/office/drawing/2016/5/13/chartex" xmlns:cx8="http://schemas.microsoft.com/office/drawing/2016/5/14/chartex" xmlns:w16cid="http://schemas.microsoft.com/office/word/2016/wordml/cid" xmlns:w16se="http://schemas.microsoft.com/office/word/2015/wordml/symex">
+  <w:p>
+    <w:pPr>
+      <w:pStyle w:val="header"/>
+      <w:pBdr>
+        <w:bottom w:val="single" w:color="auto" w:sz="6"/>
+      </w:pBdr>
+    </w:pPr>
+    <w:r>
+      <w:t xml:space="preserve">111</w:t>
+    </w:r>
+  </w:p>
+</w:hdr>
+</file>
+
+<file path=word/header6.xml><?xml version="1.0" encoding="utf-8"?>
 <w:hdr xmlns:wpc="http://schemas.microsoft.com/office/word/2010/wordprocessingCanvas" xmlns:mc="http://schemas.openxmlformats.org/markup-compatibility/2006" xmlns:o="urn:schemas-microsoft-com:office:office" xmlns:r="http://schemas.openxmlformats.org/officeDocument/2006/relationships" xmlns:m="http://schemas.openxmlformats.org/officeDocument/2006/math" xmlns:v="urn:schemas-microsoft-com:vml" xmlns:wp14="http://schemas.microsoft.com/office/word/2010/wordprocessingDrawing" xmlns:wp="http://schemas.openxmlformats.org/drawingml/2006/wordprocessingDrawing" xmlns:w10="urn:schemas-microsoft-com:office:word" xmlns:w="http://schemas.openxmlformats.org/wordprocessingml/2006/main" xmlns:w14="http://schemas.microsoft.com/office/word/2010/wordml" xmlns:w15="http://schemas.microsoft.com/office/word/2012/wordml" xmlns:wpg="http://schemas.microsoft.com/office/word/2010/wordprocessingGroup" xmlns:wpi="http://schemas.microsoft.com/office/word/2010/wordprocessingInk" xmlns:wne="http://schemas.microsoft.com/office/word/2006/wordml" xmlns:wps="http://schemas.microsoft.com/office/word/2010/wordprocessingShape" xmlns:cx="http://schemas.microsoft.com/office/drawing/2014/chartex" xmlns:cx1="http://schemas.microsoft.com/office/drawing/2015/9/8/chartex" xmlns:cx2="http://schemas.microsoft.com/office/drawing/2015/10/21/chartex" xmlns:cx3="http://schemas.microsoft.com/office/drawing/2016/5/9/chartex" xmlns:cx4="http://schemas.microsoft.com/office/drawing/2016/5/10/chartex" xmlns:cx5="http://schemas.microsoft.com/office/drawing/2016/5/11/chartex" xmlns:cx6="http://schemas.microsoft.com/office/drawing/2016/5/12/chartex" xmlns:cx7="http://schemas.microsoft.com/office/drawing/2016/5/13/chartex" xmlns:cx8="http://schemas.microsoft.com/office/drawing/2016/5/14/chartex" xmlns:w16cid="http://schemas.microsoft.com/office/word/2016/wordml/cid" xmlns:w16se="http://schemas.microsoft.com/office/word/2015/wordml/symex">
   <w:p>
     <w:pPr>
@@ -789,7 +970,6 @@
     <w:next w:val="normal"/>
     <w:pPr>
       <w:spacing w:before="120" w:after="120" w:line="360"/>
-      <w:ind w:firstLine="480"/>
       <w:jc w:val="both"/>
     </w:pPr>
     <w:rPr>
@@ -797,6 +977,13 @@
       <w:szCs w:val="24"/>
       <w:rFonts w:ascii="Times New Roman" w:eastAsia="SimSun"/>
     </w:rPr>
+  </w:style>
+  <w:style w:type="paragraph" w:styleId="p">
+    <w:name w:val="Paragraph"/>
+    <w:basedOn w:val="normal"/>
+    <w:pPr>
+      <w:ind w:firstLine="480"/>
+    </w:pPr>
   </w:style>
   <w:style w:type="paragraph" w:styleId="image">
     <w:name w:val="Image"/>
@@ -846,6 +1033,15 @@
     <w:pPr>
       <w:spacing w:line="240"/>
       <w:ind w:firstLine="0"/>
+    </w:pPr>
+  </w:style>
+  <w:style w:type="paragraph" w:styleId="table">
+    <w:name w:val="Table"/>
+    <w:basedOn w:val="normal"/>
+    <w:pPr>
+      <w:spacing beforeAutoSpacing="true" afterAutoSpacing="true"/>
+      <w:ind w:firstLine="0"/>
+      <w:jc w:val="center"/>
     </w:pPr>
   </w:style>
   <w:style w:type="paragraph" w:styleId="heading1">

</xml_diff>